<commit_message>
Add Final Doc + First Module
</commit_message>
<xml_diff>
--- a/Articulo.docx
+++ b/Articulo.docx
@@ -50,27 +50,55 @@
         <w:rPr>
           <w:lang w:val="es-ES"/>
         </w:rPr>
-        <w:t xml:space="preserve">Es posible elegir la siguiente canción de un servicio de reproduccion de música en línea </w:t>
-      </w:r>
-    </w:p>
-    <w:p>
-      <w:pPr>
-        <w:rPr>
-          <w:lang w:val="es-ES"/>
-        </w:rPr>
-      </w:pPr>
-    </w:p>
-    <w:p>
-      <w:pPr>
-        <w:rPr>
-          <w:lang w:val="es-ES"/>
-        </w:rPr>
-      </w:pPr>
-      <w:r>
-        <w:rPr>
-          <w:lang w:val="es-ES"/>
-        </w:rPr>
-        <w:t>Dada una lista de reproduccion de canciones: selección automática</w:t>
+        <w:t xml:space="preserve">Es posible elegir la siguiente canción de un servicio de </w:t>
+      </w:r>
+      <w:proofErr w:type="spellStart"/>
+      <w:r>
+        <w:rPr>
+          <w:lang w:val="es-ES"/>
+        </w:rPr>
+        <w:t>reproduccion</w:t>
+      </w:r>
+      <w:proofErr w:type="spellEnd"/>
+      <w:r>
+        <w:rPr>
+          <w:lang w:val="es-ES"/>
+        </w:rPr>
+        <w:t xml:space="preserve"> de música en línea </w:t>
+      </w:r>
+    </w:p>
+    <w:p>
+      <w:pPr>
+        <w:rPr>
+          <w:lang w:val="es-ES"/>
+        </w:rPr>
+      </w:pPr>
+    </w:p>
+    <w:p>
+      <w:pPr>
+        <w:rPr>
+          <w:lang w:val="es-ES"/>
+        </w:rPr>
+      </w:pPr>
+      <w:r>
+        <w:rPr>
+          <w:lang w:val="es-ES"/>
+        </w:rPr>
+        <w:t xml:space="preserve">Dada una lista de </w:t>
+      </w:r>
+      <w:proofErr w:type="spellStart"/>
+      <w:r>
+        <w:rPr>
+          <w:lang w:val="es-ES"/>
+        </w:rPr>
+        <w:t>reproduccion</w:t>
+      </w:r>
+      <w:proofErr w:type="spellEnd"/>
+      <w:r>
+        <w:rPr>
+          <w:lang w:val="es-ES"/>
+        </w:rPr>
+        <w:t xml:space="preserve"> de canciones: selección automática</w:t>
       </w:r>
     </w:p>
     <w:p>
@@ -160,8 +188,16 @@
         <w:rPr>
           <w:lang w:val="es-ES"/>
         </w:rPr>
-        <w:t>Dichas plataformas están compuestas de muchas o tal vez cientos de funcionalidades, pero una en ella es clave: la recomendación automática de canciones. De ella depende la permanencia de muchos de sus clientes. La capacidad intrínseca del sistema de proveer de forma automática la siguiente canción es clave a la hora de hacer clientes felices. Como se menciona en @[</w:t>
-      </w:r>
+        <w:t xml:space="preserve">Dichas plataformas están compuestas de muchas o tal vez cientos de funcionalidades, pero una en ella es clave: la recomendación automática de canciones. De ella depende la permanencia de muchos de sus clientes. La capacidad intrínseca del sistema de proveer de forma automática la siguiente canción es clave a la hora de hacer clientes felices. Como se menciona en </w:t>
+      </w:r>
+      <w:proofErr w:type="gramStart"/>
+      <w:r>
+        <w:rPr>
+          <w:lang w:val="es-ES"/>
+        </w:rPr>
+        <w:t>@[</w:t>
+      </w:r>
+      <w:proofErr w:type="gramEnd"/>
       <w:r>
         <w:rPr>
           <w:lang w:val="es-ES"/>
@@ -218,8 +254,16 @@
         <w:rPr>
           <w:lang w:val="es-ES"/>
         </w:rPr>
-        <w:t>En el artículo @[</w:t>
-      </w:r>
+        <w:t xml:space="preserve">En el artículo </w:t>
+      </w:r>
+      <w:proofErr w:type="gramStart"/>
+      <w:r>
+        <w:rPr>
+          <w:lang w:val="es-ES"/>
+        </w:rPr>
+        <w:t>@[</w:t>
+      </w:r>
+      <w:proofErr w:type="gramEnd"/>
       <w:r>
         <w:rPr>
           <w:lang w:val="es-ES"/>
@@ -252,11 +296,19 @@
           <w:lang w:val="es-ES"/>
         </w:rPr>
       </w:pPr>
-      <w:r>
-        <w:rPr>
-          <w:lang w:val="es-ES"/>
-        </w:rPr>
-        <w:t>Analisis Exploratorio de Datos</w:t>
+      <w:proofErr w:type="spellStart"/>
+      <w:r>
+        <w:rPr>
+          <w:lang w:val="es-ES"/>
+        </w:rPr>
+        <w:t>Analisis</w:t>
+      </w:r>
+      <w:proofErr w:type="spellEnd"/>
+      <w:r>
+        <w:rPr>
+          <w:lang w:val="es-ES"/>
+        </w:rPr>
+        <w:t xml:space="preserve"> Exploratorio de Datos</w:t>
       </w:r>
     </w:p>
     <w:p>
@@ -295,7 +347,35 @@
         <w:rPr>
           <w:lang w:val="es-ES"/>
         </w:rPr>
-        <w:t>acceso al conjunto de datos [Million Playlist Dataset](https://www.aicrowd.com/challenges/spotify-million-playlist-dataset-challenge) publicado por Spotify en la plataforma</w:t>
+        <w:t>acceso al conjunto de datos [</w:t>
+      </w:r>
+      <w:proofErr w:type="spellStart"/>
+      <w:r>
+        <w:rPr>
+          <w:lang w:val="es-ES"/>
+        </w:rPr>
+        <w:t>Million</w:t>
+      </w:r>
+      <w:proofErr w:type="spellEnd"/>
+      <w:r>
+        <w:rPr>
+          <w:lang w:val="es-ES"/>
+        </w:rPr>
+        <w:t xml:space="preserve"> </w:t>
+      </w:r>
+      <w:proofErr w:type="spellStart"/>
+      <w:r>
+        <w:rPr>
+          <w:lang w:val="es-ES"/>
+        </w:rPr>
+        <w:t>Playlist</w:t>
+      </w:r>
+      <w:proofErr w:type="spellEnd"/>
+      <w:r>
+        <w:rPr>
+          <w:lang w:val="es-ES"/>
+        </w:rPr>
+        <w:t xml:space="preserve"> Dataset](https://www.aicrowd.com/challenges/spotify-million-playlist-dataset-challenge) publicado por Spotify en la plataforma</w:t>
       </w:r>
       <w:r>
         <w:rPr>
@@ -395,7 +475,145 @@
         <w:rPr>
           <w:lang w:val="es-ES"/>
         </w:rPr>
-        <w:t>Se puede apreciar información relevante sobre el análisis inicial. La mayoría de listas de reproduccion son privadas, en comparación con las listas de reproduccion publica. Esto refuerza la idea inicial de crear un modelo basado en listas de reproduccion (Contenido generado por usuario) podría llevar a aumentar la satisfacción en la experiencia. Los artistas y álbumes mas escuchados podrían utilizarse como características del modelo de recomendación de musica automatica. En buena medida reflejan su peso entre las listas de reproduccion creadas por los usuarios del servicio de musica de Spotify.</w:t>
+        <w:t xml:space="preserve">Se puede apreciar información relevante sobre el análisis </w:t>
+      </w:r>
+      <w:r>
+        <w:rPr>
+          <w:lang w:val="es-ES"/>
+        </w:rPr>
+        <w:t>exploratorio</w:t>
+      </w:r>
+      <w:r>
+        <w:rPr>
+          <w:lang w:val="es-ES"/>
+        </w:rPr>
+        <w:t xml:space="preserve">. La mayoría de </w:t>
+      </w:r>
+      <w:r>
+        <w:rPr>
+          <w:lang w:val="es-ES"/>
+        </w:rPr>
+        <w:t>las listas</w:t>
+      </w:r>
+      <w:r>
+        <w:rPr>
+          <w:lang w:val="es-ES"/>
+        </w:rPr>
+        <w:t xml:space="preserve"> de </w:t>
+      </w:r>
+      <w:r>
+        <w:rPr>
+          <w:lang w:val="es-ES"/>
+        </w:rPr>
+        <w:t>reproducción</w:t>
+      </w:r>
+      <w:r>
+        <w:rPr>
+          <w:lang w:val="es-ES"/>
+        </w:rPr>
+        <w:t xml:space="preserve"> son privadas, en comparación con las listas de </w:t>
+      </w:r>
+      <w:r>
+        <w:rPr>
+          <w:lang w:val="es-ES"/>
+        </w:rPr>
+        <w:t>reproducción</w:t>
+      </w:r>
+      <w:r>
+        <w:rPr>
+          <w:lang w:val="es-ES"/>
+        </w:rPr>
+        <w:t xml:space="preserve"> </w:t>
+      </w:r>
+      <w:r>
+        <w:rPr>
+          <w:lang w:val="es-ES"/>
+        </w:rPr>
+        <w:t>pública</w:t>
+      </w:r>
+      <w:r>
+        <w:rPr>
+          <w:lang w:val="es-ES"/>
+        </w:rPr>
+        <w:t>. Esto refuerza la idea inicial de</w:t>
+      </w:r>
+      <w:r>
+        <w:rPr>
+          <w:lang w:val="es-ES"/>
+        </w:rPr>
+        <w:t xml:space="preserve"> que al</w:t>
+      </w:r>
+      <w:r>
+        <w:rPr>
+          <w:lang w:val="es-ES"/>
+        </w:rPr>
+        <w:t xml:space="preserve"> crear un modelo basado en listas de </w:t>
+      </w:r>
+      <w:r>
+        <w:rPr>
+          <w:lang w:val="es-ES"/>
+        </w:rPr>
+        <w:t>reproducción</w:t>
+      </w:r>
+      <w:r>
+        <w:rPr>
+          <w:lang w:val="es-ES"/>
+        </w:rPr>
+        <w:t xml:space="preserve"> (Contenido generado por usuario) podría llevar a aumentar la satisfacción en la experiencia</w:t>
+      </w:r>
+      <w:r>
+        <w:rPr>
+          <w:lang w:val="es-ES"/>
+        </w:rPr>
+        <w:t xml:space="preserve"> de los usuarios de las plataformas de música en línea</w:t>
+      </w:r>
+      <w:r>
+        <w:rPr>
+          <w:lang w:val="es-ES"/>
+        </w:rPr>
+        <w:t xml:space="preserve">. Los artistas y álbumes </w:t>
+      </w:r>
+      <w:r>
+        <w:rPr>
+          <w:lang w:val="es-ES"/>
+        </w:rPr>
+        <w:t>más</w:t>
+      </w:r>
+      <w:r>
+        <w:rPr>
+          <w:lang w:val="es-ES"/>
+        </w:rPr>
+        <w:t xml:space="preserve"> escuchados podrían utilizarse como características del modelo de recomendación de </w:t>
+      </w:r>
+      <w:r>
+        <w:rPr>
+          <w:lang w:val="es-ES"/>
+        </w:rPr>
+        <w:t>música</w:t>
+      </w:r>
+      <w:r>
+        <w:rPr>
+          <w:lang w:val="es-ES"/>
+        </w:rPr>
+        <w:t xml:space="preserve"> </w:t>
+      </w:r>
+      <w:r>
+        <w:rPr>
+          <w:lang w:val="es-ES"/>
+        </w:rPr>
+        <w:t>automática</w:t>
+      </w:r>
+      <w:r>
+        <w:rPr>
+          <w:lang w:val="es-ES"/>
+        </w:rPr>
+        <w:t xml:space="preserve">. En buena medida reflejan </w:t>
+      </w:r>
+      <w:r>
+        <w:rPr>
+          <w:lang w:val="es-ES"/>
+        </w:rPr>
+        <w:t>la relación que existe entre los usuarios dueños de sus listas de reproducción y sus preferencias musicales.</w:t>
       </w:r>
     </w:p>
     <w:p>
@@ -428,27 +646,97 @@
         <w:rPr>
           <w:lang w:val="es-ES"/>
         </w:rPr>
-        <w:t xml:space="preserve">gunas conclusiones no determinantes sobre el análisis exploratorio inicial, se observa que las listas de reproduccion privada son mayores a las publicas, lo que refuerza la hipótesis de que los usuarios de estos servicios </w:t>
-      </w:r>
-    </w:p>
-    <w:p>
-      <w:pPr>
-        <w:rPr>
-          <w:lang w:val="es-ES"/>
-        </w:rPr>
-      </w:pPr>
-    </w:p>
-    <w:p>
-      <w:pPr>
-        <w:rPr>
-          <w:lang w:val="es-ES"/>
-        </w:rPr>
-      </w:pPr>
-      <w:r>
-        <w:rPr>
-          <w:lang w:val="es-ES"/>
-        </w:rPr>
-        <w:t>que, el modelo de recomendaciones de música automatica es de suma importancia para cualquier plataforma de musica en línea, dado que los usuarios en buena medida preferieren tener listas de recomendaciones</w:t>
+        <w:t xml:space="preserve">gunas conclusiones no determinantes sobre el análisis exploratorio inicial, se observa que las listas de </w:t>
+      </w:r>
+      <w:proofErr w:type="spellStart"/>
+      <w:r>
+        <w:rPr>
+          <w:lang w:val="es-ES"/>
+        </w:rPr>
+        <w:t>reproduccion</w:t>
+      </w:r>
+      <w:proofErr w:type="spellEnd"/>
+      <w:r>
+        <w:rPr>
+          <w:lang w:val="es-ES"/>
+        </w:rPr>
+        <w:t xml:space="preserve"> privada son mayores a las </w:t>
+      </w:r>
+      <w:proofErr w:type="spellStart"/>
+      <w:r>
+        <w:rPr>
+          <w:lang w:val="es-ES"/>
+        </w:rPr>
+        <w:t>publicas</w:t>
+      </w:r>
+      <w:proofErr w:type="spellEnd"/>
+      <w:r>
+        <w:rPr>
+          <w:lang w:val="es-ES"/>
+        </w:rPr>
+        <w:t xml:space="preserve">, lo que refuerza la hipótesis de que los usuarios de estos servicios </w:t>
+      </w:r>
+    </w:p>
+    <w:p>
+      <w:pPr>
+        <w:rPr>
+          <w:lang w:val="es-ES"/>
+        </w:rPr>
+      </w:pPr>
+    </w:p>
+    <w:p>
+      <w:pPr>
+        <w:rPr>
+          <w:lang w:val="es-ES"/>
+        </w:rPr>
+      </w:pPr>
+      <w:r>
+        <w:rPr>
+          <w:lang w:val="es-ES"/>
+        </w:rPr>
+        <w:t xml:space="preserve">que, el modelo de recomendaciones de música </w:t>
+      </w:r>
+      <w:proofErr w:type="spellStart"/>
+      <w:r>
+        <w:rPr>
+          <w:lang w:val="es-ES"/>
+        </w:rPr>
+        <w:t>automatica</w:t>
+      </w:r>
+      <w:proofErr w:type="spellEnd"/>
+      <w:r>
+        <w:rPr>
+          <w:lang w:val="es-ES"/>
+        </w:rPr>
+        <w:t xml:space="preserve"> es de suma importancia para cualquier plataforma de </w:t>
+      </w:r>
+      <w:proofErr w:type="spellStart"/>
+      <w:r>
+        <w:rPr>
+          <w:lang w:val="es-ES"/>
+        </w:rPr>
+        <w:t>musica</w:t>
+      </w:r>
+      <w:proofErr w:type="spellEnd"/>
+      <w:r>
+        <w:rPr>
+          <w:lang w:val="es-ES"/>
+        </w:rPr>
+        <w:t xml:space="preserve"> en línea, dado que los usuarios en buena medida </w:t>
+      </w:r>
+      <w:proofErr w:type="spellStart"/>
+      <w:r>
+        <w:rPr>
+          <w:lang w:val="es-ES"/>
+        </w:rPr>
+        <w:t>preferieren</w:t>
+      </w:r>
+      <w:proofErr w:type="spellEnd"/>
+      <w:r>
+        <w:rPr>
+          <w:lang w:val="es-ES"/>
+        </w:rPr>
+        <w:t xml:space="preserve"> tener listas de recomendaciones</w:t>
       </w:r>
     </w:p>
     <w:p>

</xml_diff>